<commit_message>
Se modifica la fecha del documentp
</commit_message>
<xml_diff>
--- a/repository/S.A.P.O/Proyecto/07_Plan_de_proyecto/Caratula Plan de Proyecto.docx
+++ b/repository/S.A.P.O/Proyecto/07_Plan_de_proyecto/Caratula Plan de Proyecto.docx
@@ -111,7 +111,7 @@
                 <v:imagedata r:id="rId8" o:title=""/>
                 <w10:wrap type="tight"/>
               </v:shape>
-              <o:OLEObject Type="Embed" ProgID="PBrush" ShapeID="_x0000_s1033" DrawAspect="Content" ObjectID="_1442703280" r:id="rId9"/>
+              <o:OLEObject Type="Embed" ProgID="PBrush" ShapeID="_x0000_s1033" DrawAspect="Content" ObjectID="_1445618653" r:id="rId9"/>
             </w:pict>
           </w:r>
           <w:r>
@@ -253,9 +253,6 @@
             </w:rPr>
             <w:alias w:val="Subtítulo"/>
             <w:id w:val="14700077"/>
-            <w:placeholder>
-              <w:docPart w:val="F8BE507CEC664ED29893A44996BA253C"/>
-            </w:placeholder>
             <w:dataBinding w:prefixMappings="xmlns:ns0='http://schemas.openxmlformats.org/package/2006/metadata/core-properties' xmlns:ns1='http://purl.org/dc/elements/1.1/'" w:xpath="/ns0:coreProperties[1]/ns1:subject[1]" w:storeItemID="{6C3C8BC8-F283-45AE-878A-BAB7291924A1}"/>
             <w:text/>
           </w:sdtPr>
@@ -598,7 +595,6 @@
         <w:p/>
         <w:p/>
         <w:p/>
-        <w:p/>
         <w:p>
           <w:pPr>
             <w:spacing w:after="0"/>
@@ -606,9 +602,17 @@
           </w:pPr>
           <w:r>
             <w:rPr>
+              <w:b/>
               <w:szCs w:val="28"/>
             </w:rPr>
-            <w:t>Fecha: 08/10/2013</w:t>
+            <w:t>Fecha: 12/11</w:t>
+          </w:r>
+          <w:r>
+            <w:rPr>
+              <w:b/>
+              <w:szCs w:val="28"/>
+            </w:rPr>
+            <w:t>/2013</w:t>
           </w:r>
         </w:p>
       </w:sdtContent>
@@ -1102,40 +1106,7 @@
 
 <file path=word/glossary/document.xml><?xml version="1.0" encoding="utf-8"?>
 <w:glossaryDocument xmlns:ve="http://schemas.openxmlformats.org/markup-compatibility/2006" xmlns:o="urn:schemas-microsoft-com:office:office" xmlns:r="http://schemas.openxmlformats.org/officeDocument/2006/relationships" xmlns:m="http://schemas.openxmlformats.org/officeDocument/2006/math" xmlns:v="urn:schemas-microsoft-com:vml" xmlns:wp="http://schemas.openxmlformats.org/drawingml/2006/wordprocessingDrawing" xmlns:w10="urn:schemas-microsoft-com:office:word" xmlns:w="http://schemas.openxmlformats.org/wordprocessingml/2006/main" xmlns:wne="http://schemas.microsoft.com/office/word/2006/wordml">
-  <w:docParts>
-    <w:docPart>
-      <w:docPartPr>
-        <w:name w:val="D51ACF564613405EB0E35219915C6AC7"/>
-        <w:category>
-          <w:name w:val="General"/>
-          <w:gallery w:val="placeholder"/>
-        </w:category>
-        <w:types>
-          <w:type w:val="bbPlcHdr"/>
-        </w:types>
-        <w:behaviors>
-          <w:behavior w:val="content"/>
-        </w:behaviors>
-        <w:guid w:val="{6E359247-C28B-4DB8-9D55-5081EF7ECF16}"/>
-      </w:docPartPr>
-      <w:docPartBody>
-        <w:p>
-          <w:pPr>
-            <w:pStyle w:val="D51ACF564613405EB0E35219915C6AC7"/>
-          </w:pPr>
-          <w:r>
-            <w:rPr>
-              <w:rFonts w:asciiTheme="majorHAnsi" w:eastAsiaTheme="majorEastAsia" w:hAnsiTheme="majorHAnsi" w:cstheme="majorBidi"/>
-              <w:sz w:val="72"/>
-              <w:szCs w:val="72"/>
-              <w:lang w:val="es-ES"/>
-            </w:rPr>
-            <w:t>[Escribir el título del documento]</w:t>
-          </w:r>
-        </w:p>
-      </w:docPartBody>
-    </w:docPart>
-  </w:docParts>
+  <w:docParts/>
 </w:glossaryDocument>
 </file>
 
@@ -1215,6 +1186,7 @@
     <w:rsidRoot w:val="00D0735B"/>
     <w:rsid w:val="002B0B1D"/>
     <w:rsid w:val="003D6402"/>
+    <w:rsid w:val="004A0A9A"/>
     <w:rsid w:val="00B70BD1"/>
     <w:rsid w:val="00D0735B"/>
     <w:rsid w:val="00F50595"/>

</xml_diff>